<commit_message>
adding references to readme
</commit_message>
<xml_diff>
--- a/README.docx
+++ b/README.docx
@@ -156,48 +156,104 @@
       <w:r>
         <w:tab/>
       </w:r>
-      <w:r>
-        <w:tab/>
-      </w:r>
+      <w:bookmarkStart w:id="0" w:name="_GoBack"/>
+      <w:bookmarkEnd w:id="0"/>
+      <w:r>
+        <w:fldChar w:fldCharType="begin"/>
+      </w:r>
+      <w:r>
+        <w:instrText xml:space="preserve"> HYPERLINK "</w:instrText>
+      </w:r>
+      <w:r>
+        <w:instrText>https://grafana.com/docs/</w:instrText>
+      </w:r>
+      <w:r>
+        <w:instrText xml:space="preserve">" </w:instrText>
+      </w:r>
+      <w:r>
+        <w:fldChar w:fldCharType="separate"/>
+      </w:r>
+      <w:r>
+        <w:rPr>
+          <w:rStyle w:val="Hyperlink"/>
+        </w:rPr>
+        <w:t>https://grafana.com/docs/</w:t>
+      </w:r>
+      <w:r>
+        <w:fldChar w:fldCharType="end"/>
+      </w:r>
+    </w:p>
+    <w:p>
+      <w:r>
+        <w:t>that will walk you through the whole setup and configuration process. However, if you want the bare minimum</w:t>
+      </w:r>
+      <w:r>
+        <w:t xml:space="preserve"> to get Grafana up and running and put to work in your application</w:t>
+      </w:r>
+      <w:r>
+        <w:t xml:space="preserve">, </w:t>
+      </w:r>
+      <w:r>
+        <w:t xml:space="preserve">this document </w:t>
+      </w:r>
+      <w:r>
+        <w:t xml:space="preserve">will hopefully </w:t>
+      </w:r>
+      <w:r>
+        <w:t xml:space="preserve">provide that. By the end, you should have a </w:t>
+      </w:r>
+      <w:r>
+        <w:t>local Grafana server serving up a custom dashboard that will display in a simple</w:t>
+      </w:r>
+      <w:r>
+        <w:t xml:space="preserve"> html component you can embed </w:t>
+      </w:r>
+      <w:r>
+        <w:t>in a larger web application.</w:t>
+      </w:r>
+    </w:p>
+    <w:p>
+      <w:r>
+        <w:t xml:space="preserve">Note: The github for this frontend, </w:t>
+      </w:r>
+    </w:p>
+    <w:p>
+      <w:pPr>
+        <w:ind w:firstLine="720"/>
+      </w:pPr>
       <w:hyperlink r:id="rId7" w:history="1">
         <w:r>
           <w:rPr>
             <w:rStyle w:val="Hyperlink"/>
           </w:rPr>
-          <w:t>https://grafana.com/docs/</w:t>
+          <w:t>https://github.ibm.com/grant-moore/grafana-demo</w:t>
         </w:r>
       </w:hyperlink>
-    </w:p>
-    <w:p>
-      <w:r>
-        <w:t>that will walk you through the whole setup and configuration process. However, if you want the bare minimum</w:t>
-      </w:r>
-      <w:r>
-        <w:t xml:space="preserve"> to get Grafana up and running and put to work in your application</w:t>
-      </w:r>
-      <w:r>
-        <w:t xml:space="preserve">, </w:t>
-      </w:r>
-      <w:r>
-        <w:t xml:space="preserve">this document </w:t>
-      </w:r>
-      <w:r>
-        <w:t xml:space="preserve">will hopefully </w:t>
-      </w:r>
-      <w:r>
-        <w:t xml:space="preserve">provide that. By the end, you should have a </w:t>
-      </w:r>
-      <w:r>
-        <w:t>local Grafana server serving up a custom dashboard that will display in a simple</w:t>
-      </w:r>
-      <w:r>
-        <w:t xml:space="preserve"> html component you can embed </w:t>
-      </w:r>
-      <w:r>
-        <w:t>in a larger web application.</w:t>
-      </w:r>
-    </w:p>
-    <w:p/>
+      <w:r>
+        <w:t xml:space="preserve"> </w:t>
+      </w:r>
+    </w:p>
+    <w:p>
+      <w:r>
+        <w:t>is to be used in conjunction with the backend repo at,</w:t>
+      </w:r>
+    </w:p>
+    <w:p>
+      <w:r>
+        <w:tab/>
+      </w:r>
+      <w:hyperlink r:id="rId8" w:history="1">
+        <w:r>
+          <w:rPr>
+            <w:rStyle w:val="Hyperlink"/>
+          </w:rPr>
+          <w:t>https://github.ibm.com/grant-moore/grafana-auth-server.git</w:t>
+        </w:r>
+      </w:hyperlink>
+      <w:r>
+        <w:t xml:space="preserve"> </w:t>
+      </w:r>
+    </w:p>
     <w:p>
       <w:pPr>
         <w:pBdr>
@@ -259,7 +315,7 @@
       <w:r>
         <w:tab/>
       </w:r>
-      <w:hyperlink r:id="rId8" w:history="1">
+      <w:hyperlink r:id="rId9" w:history="1">
         <w:r>
           <w:rPr>
             <w:rStyle w:val="Hyperlink"/>
@@ -303,7 +359,7 @@
       <w:r>
         <w:tab/>
       </w:r>
-      <w:hyperlink r:id="rId9" w:history="1">
+      <w:hyperlink r:id="rId10" w:history="1">
         <w:r>
           <w:rPr>
             <w:rStyle w:val="Hyperlink"/>
@@ -315,6 +371,7 @@
     <w:p/>
     <w:p>
       <w:r>
+        <w:lastRenderedPageBreak/>
         <w:t xml:space="preserve">2. </w:t>
       </w:r>
       <w:r>
@@ -339,22 +396,13 @@
         <w:ind w:left="720" w:hanging="720"/>
       </w:pPr>
       <w:r>
-        <w:lastRenderedPageBreak/>
         <w:t>3. Go to the /conf/ folder in the extracted f</w:t>
       </w:r>
       <w:r>
         <w:t>older</w:t>
       </w:r>
       <w:r>
-        <w:t xml:space="preserve">. Copy and </w:t>
-      </w:r>
-      <w:proofErr w:type="spellStart"/>
-      <w:r>
-        <w:t>past</w:t>
-      </w:r>
-      <w:proofErr w:type="spellEnd"/>
-      <w:r>
-        <w:t xml:space="preserve"> the 'sample.ini' </w:t>
+        <w:t xml:space="preserve">. Copy and past the 'sample.ini' </w:t>
       </w:r>
       <w:r>
         <w:tab/>
@@ -371,13 +419,8 @@
       </w:r>
     </w:p>
     <w:p>
-      <w:proofErr w:type="gramStart"/>
-      <w:r>
-        <w:t>All of</w:t>
-      </w:r>
-      <w:proofErr w:type="gramEnd"/>
-      <w:r>
-        <w:t xml:space="preserve"> the properties are commented out by default. You will need to uncomment the following</w:t>
+      <w:r>
+        <w:t>All of the properties are commented out by default. You will need to uncomment the following</w:t>
       </w:r>
       <w:r>
         <w:t xml:space="preserve"> to get your Grafana server up and running</w:t>
@@ -421,19 +464,11 @@
       <w:r>
         <w:tab/>
       </w:r>
-      <w:proofErr w:type="spellStart"/>
-      <w:r>
-        <w:rPr>
-          <w:i/>
-        </w:rPr>
-        <w:t>admin_user</w:t>
-      </w:r>
-      <w:proofErr w:type="spellEnd"/>
-      <w:r>
-        <w:rPr>
-          <w:i/>
-        </w:rPr>
-        <w:t xml:space="preserve"> = root</w:t>
+      <w:r>
+        <w:rPr>
+          <w:i/>
+        </w:rPr>
+        <w:t>admin_user = root</w:t>
       </w:r>
     </w:p>
     <w:p>
@@ -460,19 +495,11 @@
         </w:rPr>
         <w:tab/>
       </w:r>
-      <w:proofErr w:type="spellStart"/>
-      <w:r>
-        <w:rPr>
-          <w:i/>
-        </w:rPr>
-        <w:t>admin_password</w:t>
-      </w:r>
-      <w:proofErr w:type="spellEnd"/>
-      <w:r>
-        <w:rPr>
-          <w:i/>
-        </w:rPr>
-        <w:t xml:space="preserve"> = root</w:t>
+      <w:r>
+        <w:rPr>
+          <w:i/>
+        </w:rPr>
+        <w:t>admin_password = root</w:t>
       </w:r>
     </w:p>
     <w:p>
@@ -505,19 +532,11 @@
       <w:r>
         <w:tab/>
       </w:r>
-      <w:proofErr w:type="spellStart"/>
-      <w:r>
-        <w:rPr>
-          <w:i/>
-        </w:rPr>
-        <w:t>http_port</w:t>
-      </w:r>
-      <w:proofErr w:type="spellEnd"/>
-      <w:r>
-        <w:rPr>
-          <w:i/>
-        </w:rPr>
-        <w:t xml:space="preserve"> = 8088</w:t>
+      <w:r>
+        <w:rPr>
+          <w:i/>
+        </w:rPr>
+        <w:t>http_port = 8088</w:t>
       </w:r>
       <w:r>
         <w:t xml:space="preserve"> </w:t>
@@ -563,7 +582,7 @@
       <w:pPr>
         <w:ind w:firstLine="720"/>
       </w:pPr>
-      <w:hyperlink r:id="rId10" w:history="1">
+      <w:hyperlink r:id="rId11" w:history="1">
         <w:r>
           <w:rPr>
             <w:rStyle w:val="Hyperlink"/>
@@ -583,13 +602,8 @@
         <w:t>reate a database on your local computer.</w:t>
       </w:r>
       <w:r>
-        <w:t xml:space="preserve"> You can do so manually, but </w:t>
-      </w:r>
-      <w:proofErr w:type="spellStart"/>
-      <w:r>
-        <w:t>pgAdmin</w:t>
-      </w:r>
-      <w:proofErr w:type="spellEnd"/>
+        <w:t xml:space="preserve"> You can do so manually, but pgAdmin</w:t>
+      </w:r>
       <w:r>
         <w:t xml:space="preserve"> provides a UI and</w:t>
       </w:r>
@@ -599,13 +613,8 @@
       <w:r>
         <w:t xml:space="preserve"> </w:t>
       </w:r>
-      <w:proofErr w:type="spellStart"/>
-      <w:r>
-        <w:t>pgAdmin</w:t>
-      </w:r>
-      <w:proofErr w:type="spellEnd"/>
-      <w:r>
-        <w:t xml:space="preserve"> is one of the options you can install along with </w:t>
+      <w:r>
+        <w:t xml:space="preserve">pgAdmin is one of the options you can install along with </w:t>
       </w:r>
       <w:r>
         <w:t>the basic Postgres installation</w:t>
@@ -614,13 +623,8 @@
         <w:t>. If you already have Postgres, but</w:t>
       </w:r>
       <w:r>
-        <w:t xml:space="preserve"> you don't have a </w:t>
-      </w:r>
-      <w:proofErr w:type="spellStart"/>
-      <w:r>
-        <w:t>pgAdmin</w:t>
-      </w:r>
-      <w:proofErr w:type="spellEnd"/>
+        <w:t xml:space="preserve"> you don't have a pgAdmin</w:t>
+      </w:r>
       <w:r>
         <w:t xml:space="preserve">, </w:t>
       </w:r>
@@ -635,7 +639,7 @@
       <w:pPr>
         <w:ind w:firstLine="720"/>
       </w:pPr>
-      <w:hyperlink r:id="rId11" w:history="1">
+      <w:hyperlink r:id="rId12" w:history="1">
         <w:r>
           <w:rPr>
             <w:rStyle w:val="Hyperlink"/>
@@ -649,15 +653,7 @@
         <w:t xml:space="preserve">Once </w:t>
       </w:r>
       <w:r>
-        <w:t xml:space="preserve">you have </w:t>
-      </w:r>
-      <w:proofErr w:type="spellStart"/>
-      <w:r>
-        <w:t>pgAdmin</w:t>
-      </w:r>
-      <w:proofErr w:type="spellEnd"/>
-      <w:r>
-        <w:t>, right click your localhost server (create a server on your localhost if one isn't set up by defaul</w:t>
+        <w:t>you have pgAdmin, right click your localhost server (create a server on your localhost if one isn't set up by defaul</w:t>
       </w:r>
       <w:r>
         <w:t>t</w:t>
@@ -674,13 +670,8 @@
       <w:r>
         <w:t>. Title the database whatever you want; I called mine '</w:t>
       </w:r>
-      <w:proofErr w:type="spellStart"/>
-      <w:r>
-        <w:t>grafana</w:t>
-      </w:r>
-      <w:proofErr w:type="spellEnd"/>
-      <w:r>
-        <w:t>-demo</w:t>
+      <w:r>
+        <w:t>grafana-demo</w:t>
       </w:r>
       <w:r>
         <w:t>'.</w:t>
@@ -778,7 +769,11 @@
         <w:t xml:space="preserve"> (</w:t>
       </w:r>
       <w:r>
-        <w:t>or at the very least, the ‘</w:t>
+        <w:t xml:space="preserve">or at the </w:t>
+      </w:r>
+      <w:r>
+        <w:lastRenderedPageBreak/>
+        <w:t>very least, the ‘</w:t>
       </w:r>
       <w:r>
         <w:rPr>
@@ -807,7 +802,6 @@
         <w:rPr>
           <w:noProof/>
         </w:rPr>
-        <w:lastRenderedPageBreak/>
         <w:drawing>
           <wp:inline distT="0" distB="0" distL="0" distR="0" wp14:anchorId="64F4CC16" wp14:editId="386D102C">
             <wp:extent cx="4248573" cy="3322602"/>
@@ -826,7 +820,7 @@
                     </pic:cNvPicPr>
                   </pic:nvPicPr>
                   <pic:blipFill>
-                    <a:blip r:embed="rId12">
+                    <a:blip r:embed="rId13">
                       <a:extLst>
                         <a:ext uri="{28A0092B-C50C-407E-A947-70E740481C1C}">
                           <a14:useLocalDpi xmlns:a14="http://schemas.microsoft.com/office/drawing/2010/main" val="0"/>
@@ -897,7 +891,7 @@
                     </pic:cNvPicPr>
                   </pic:nvPicPr>
                   <pic:blipFill>
-                    <a:blip r:embed="rId13" cstate="print">
+                    <a:blip r:embed="rId14" cstate="print">
                       <a:extLst>
                         <a:ext uri="{28A0092B-C50C-407E-A947-70E740481C1C}">
                           <a14:useLocalDpi xmlns:a14="http://schemas.microsoft.com/office/drawing/2010/main" val="0"/>
@@ -948,6 +942,7 @@
         <w:rPr>
           <w:b/>
         </w:rPr>
+        <w:lastRenderedPageBreak/>
         <w:t xml:space="preserve">Start Grafana Server and Create </w:t>
       </w:r>
       <w:r>
@@ -965,7 +960,6 @@
     </w:p>
     <w:p>
       <w:r>
-        <w:lastRenderedPageBreak/>
         <w:t>7</w:t>
       </w:r>
       <w:r>
@@ -1000,7 +994,7 @@
       <w:r>
         <w:t xml:space="preserve">. Once the Grafana server is up and running, go to </w:t>
       </w:r>
-      <w:hyperlink r:id="rId14" w:history="1">
+      <w:hyperlink r:id="rId15" w:history="1">
         <w:r>
           <w:rPr>
             <w:rStyle w:val="Hyperlink"/>
@@ -1014,25 +1008,21 @@
       <w:r>
         <w:t xml:space="preserve"> in your browser. You will see the Grafana login page. Enter the </w:t>
       </w:r>
-      <w:proofErr w:type="spellStart"/>
       <w:r>
         <w:rPr>
           <w:i/>
         </w:rPr>
         <w:t>admin_user</w:t>
       </w:r>
-      <w:proofErr w:type="spellEnd"/>
       <w:r>
         <w:t xml:space="preserve"> and </w:t>
       </w:r>
-      <w:proofErr w:type="spellStart"/>
       <w:r>
         <w:rPr>
           <w:i/>
         </w:rPr>
         <w:t>admin_password</w:t>
       </w:r>
-      <w:proofErr w:type="spellEnd"/>
       <w:r>
         <w:t xml:space="preserve"> from Step 3</w:t>
       </w:r>
@@ -1067,7 +1057,7 @@
                     </pic:cNvPicPr>
                   </pic:nvPicPr>
                   <pic:blipFill>
-                    <a:blip r:embed="rId15" cstate="print">
+                    <a:blip r:embed="rId16" cstate="print">
                       <a:extLst>
                         <a:ext uri="{28A0092B-C50C-407E-A947-70E740481C1C}">
                           <a14:useLocalDpi xmlns:a14="http://schemas.microsoft.com/office/drawing/2010/main" val="0"/>
@@ -1222,7 +1212,7 @@
                     </pic:cNvPicPr>
                   </pic:nvPicPr>
                   <pic:blipFill>
-                    <a:blip r:embed="rId16" cstate="print">
+                    <a:blip r:embed="rId17" cstate="print">
                       <a:extLst>
                         <a:ext uri="{28A0092B-C50C-407E-A947-70E740481C1C}">
                           <a14:useLocalDpi xmlns:a14="http://schemas.microsoft.com/office/drawing/2010/main" val="0"/>
@@ -1257,7 +1247,6 @@
     <w:p/>
     <w:p>
       <w:r>
-        <w:lastRenderedPageBreak/>
         <w:t>If you don’t see a Postgres data source, try searching for it. If you still can’t find one, you may have to install a plugi</w:t>
       </w:r>
       <w:r>
@@ -1316,7 +1305,7 @@
                     </pic:cNvPicPr>
                   </pic:nvPicPr>
                   <pic:blipFill>
-                    <a:blip r:embed="rId17" cstate="print">
+                    <a:blip r:embed="rId18" cstate="print">
                       <a:extLst>
                         <a:ext uri="{28A0092B-C50C-407E-A947-70E740481C1C}">
                           <a14:useLocalDpi xmlns:a14="http://schemas.microsoft.com/office/drawing/2010/main" val="0"/>
@@ -1417,23 +1406,7 @@
           <w:sz w:val="20"/>
           <w:szCs w:val="20"/>
         </w:rPr>
-        <w:t xml:space="preserve">NOTE: The Host has the </w:t>
-      </w:r>
-      <w:proofErr w:type="gramStart"/>
-      <w:r>
-        <w:rPr>
-          <w:sz w:val="20"/>
-          <w:szCs w:val="20"/>
-        </w:rPr>
-        <w:t>grayed out</w:t>
-      </w:r>
-      <w:proofErr w:type="gramEnd"/>
-      <w:r>
-        <w:rPr>
-          <w:sz w:val="20"/>
-          <w:szCs w:val="20"/>
-        </w:rPr>
-        <w:t xml:space="preserve"> text localhost:5432 by default, but that isn't actually typed into the box. </w:t>
+        <w:t xml:space="preserve">NOTE: The Host has the grayed out text localhost:5432 by default, but that isn't actually typed into the box. </w:t>
       </w:r>
       <w:r>
         <w:rPr>
@@ -1559,7 +1532,7 @@
                     </pic:cNvPicPr>
                   </pic:nvPicPr>
                   <pic:blipFill>
-                    <a:blip r:embed="rId18" cstate="print">
+                    <a:blip r:embed="rId19" cstate="print">
                       <a:extLst>
                         <a:ext uri="{28A0092B-C50C-407E-A947-70E740481C1C}">
                           <a14:useLocalDpi xmlns:a14="http://schemas.microsoft.com/office/drawing/2010/main" val="0"/>
@@ -1665,7 +1638,7 @@
                     </pic:cNvPicPr>
                   </pic:nvPicPr>
                   <pic:blipFill>
-                    <a:blip r:embed="rId19">
+                    <a:blip r:embed="rId20">
                       <a:extLst>
                         <a:ext uri="{28A0092B-C50C-407E-A947-70E740481C1C}">
                           <a14:useLocalDpi xmlns:a14="http://schemas.microsoft.com/office/drawing/2010/main" val="0"/>
@@ -1725,7 +1698,7 @@
                     </pic:cNvPicPr>
                   </pic:nvPicPr>
                   <pic:blipFill>
-                    <a:blip r:embed="rId20" cstate="print">
+                    <a:blip r:embed="rId21" cstate="print">
                       <a:extLst>
                         <a:ext uri="{28A0092B-C50C-407E-A947-70E740481C1C}">
                           <a14:useLocalDpi xmlns:a14="http://schemas.microsoft.com/office/drawing/2010/main" val="0"/>
@@ -1779,15 +1752,7 @@
         <w:t>with</w:t>
       </w:r>
       <w:r>
-        <w:t xml:space="preserve"> a </w:t>
-      </w:r>
-      <w:proofErr w:type="gramStart"/>
-      <w:r>
-        <w:t>HTTP</w:t>
-      </w:r>
-      <w:proofErr w:type="gramEnd"/>
-      <w:r>
-        <w:t xml:space="preserve"> get request</w:t>
+        <w:t xml:space="preserve"> a HTTP get request</w:t>
       </w:r>
       <w:r>
         <w:t xml:space="preserve">, you need to create an API key to append to all </w:t>
@@ -1861,7 +1826,7 @@
                     </pic:cNvPicPr>
                   </pic:nvPicPr>
                   <pic:blipFill>
-                    <a:blip r:embed="rId21" cstate="print">
+                    <a:blip r:embed="rId22" cstate="print">
                       <a:extLst>
                         <a:ext uri="{28A0092B-C50C-407E-A947-70E740481C1C}">
                           <a14:useLocalDpi xmlns:a14="http://schemas.microsoft.com/office/drawing/2010/main" val="0"/>
@@ -1932,7 +1897,7 @@
       <w:r>
         <w:tab/>
       </w:r>
-      <w:hyperlink r:id="rId22" w:history="1">
+      <w:hyperlink r:id="rId23" w:history="1">
         <w:r>
           <w:rPr>
             <w:rStyle w:val="Hyperlink"/>
@@ -2003,7 +1968,7 @@
                     </pic:cNvPicPr>
                   </pic:nvPicPr>
                   <pic:blipFill>
-                    <a:blip r:embed="rId23">
+                    <a:blip r:embed="rId24">
                       <a:extLst>
                         <a:ext uri="{28A0092B-C50C-407E-A947-70E740481C1C}">
                           <a14:useLocalDpi xmlns:a14="http://schemas.microsoft.com/office/drawing/2010/main" val="0"/>
@@ -2100,7 +2065,7 @@
                     </pic:cNvPicPr>
                   </pic:nvPicPr>
                   <pic:blipFill>
-                    <a:blip r:embed="rId24" cstate="print">
+                    <a:blip r:embed="rId25" cstate="print">
                       <a:extLst>
                         <a:ext uri="{28A0092B-C50C-407E-A947-70E740481C1C}">
                           <a14:useLocalDpi xmlns:a14="http://schemas.microsoft.com/office/drawing/2010/main" val="0"/>
@@ -2152,40 +2117,23 @@
           <w:sz w:val="20"/>
           <w:szCs w:val="20"/>
         </w:rPr>
-        <w:t xml:space="preserve">Bearer </w:t>
-      </w:r>
-      <w:proofErr w:type="gramStart"/>
-      <w:r>
-        <w:rPr>
-          <w:i/>
+        <w:t>Bearer ‘</w:t>
+      </w:r>
+      <w:r>
+        <w:rPr>
           <w:sz w:val="20"/>
           <w:szCs w:val="20"/>
         </w:rPr>
-        <w:t>‘</w:t>
+        <w:t xml:space="preserve"> string!</w:t>
       </w:r>
       <w:r>
         <w:rPr>
           <w:sz w:val="20"/>
           <w:szCs w:val="20"/>
         </w:rPr>
-        <w:t xml:space="preserve"> string</w:t>
-      </w:r>
-      <w:proofErr w:type="gramEnd"/>
-      <w:r>
-        <w:rPr>
-          <w:sz w:val="20"/>
-          <w:szCs w:val="20"/>
-        </w:rPr>
-        <w:t>!</w:t>
-      </w:r>
-      <w:r>
-        <w:rPr>
-          <w:sz w:val="20"/>
-          <w:szCs w:val="20"/>
-        </w:rPr>
         <w:t xml:space="preserve"> Refer to the Grafana documentation for more information: </w:t>
       </w:r>
-      <w:hyperlink r:id="rId25" w:history="1">
+      <w:hyperlink r:id="rId26" w:history="1">
         <w:r>
           <w:rPr>
             <w:rStyle w:val="Hyperlink"/>
@@ -2279,20 +2227,15 @@
       <w:r>
         <w:t xml:space="preserve">the author’s personal IBM </w:t>
       </w:r>
-      <w:proofErr w:type="spellStart"/>
-      <w:r>
-        <w:t>Github</w:t>
-      </w:r>
-      <w:proofErr w:type="spellEnd"/>
-      <w:r>
-        <w:t xml:space="preserve"> at,</w:t>
+      <w:r>
+        <w:t>Github at,</w:t>
       </w:r>
     </w:p>
     <w:p>
       <w:pPr>
         <w:ind w:firstLine="720"/>
       </w:pPr>
-      <w:hyperlink r:id="rId26" w:history="1">
+      <w:hyperlink r:id="rId27" w:history="1">
         <w:r>
           <w:rPr>
             <w:rStyle w:val="Hyperlink"/>
@@ -2308,52 +2251,26 @@
       <w:r>
         <w:t xml:space="preserve">To create a server, </w:t>
       </w:r>
-      <w:proofErr w:type="spellStart"/>
-      <w:r>
-        <w:rPr>
-          <w:i/>
-        </w:rPr>
-        <w:t>npm</w:t>
-      </w:r>
-      <w:proofErr w:type="spellEnd"/>
+      <w:r>
+        <w:rPr>
+          <w:i/>
+        </w:rPr>
+        <w:t>npm ini</w:t>
+      </w:r>
+      <w:r>
+        <w:rPr>
+          <w:i/>
+        </w:rPr>
+        <w:t>t</w:t>
+      </w:r>
       <w:r>
         <w:rPr>
           <w:i/>
         </w:rPr>
         <w:t xml:space="preserve"> </w:t>
       </w:r>
-      <w:proofErr w:type="spellStart"/>
-      <w:r>
-        <w:rPr>
-          <w:i/>
-        </w:rPr>
-        <w:t>ini</w:t>
-      </w:r>
-      <w:r>
-        <w:rPr>
-          <w:i/>
-        </w:rPr>
-        <w:t>t</w:t>
-      </w:r>
-      <w:proofErr w:type="spellEnd"/>
-      <w:r>
-        <w:rPr>
-          <w:i/>
-        </w:rPr>
-        <w:t xml:space="preserve"> </w:t>
-      </w:r>
-      <w:r>
-        <w:t xml:space="preserve">in a new folder, go through the Node </w:t>
-      </w:r>
-      <w:proofErr w:type="spellStart"/>
-      <w:proofErr w:type="gramStart"/>
-      <w:r>
-        <w:t>package.json</w:t>
-      </w:r>
-      <w:proofErr w:type="spellEnd"/>
-      <w:proofErr w:type="gramEnd"/>
-      <w:r>
-        <w:t xml:space="preserve"> wizard and </w:t>
+      <w:r>
+        <w:t xml:space="preserve">in a new folder, go through the Node package.json wizard and </w:t>
       </w:r>
       <w:r>
         <w:t>then install the following Node modules,</w:t>
@@ -2366,40 +2283,19 @@
           <w:i/>
         </w:rPr>
       </w:pPr>
-      <w:proofErr w:type="spellStart"/>
       <w:r>
         <w:rPr>
           <w:i/>
         </w:rPr>
         <w:lastRenderedPageBreak/>
-        <w:t>npm</w:t>
-      </w:r>
-      <w:proofErr w:type="spellEnd"/>
-      <w:r>
-        <w:rPr>
-          <w:i/>
-        </w:rPr>
-        <w:t xml:space="preserve"> install –save express</w:t>
+        <w:t>npm install –save express</w:t>
       </w:r>
       <w:r>
         <w:rPr>
           <w:i/>
         </w:rPr>
         <w:br/>
-      </w:r>
-      <w:proofErr w:type="spellStart"/>
-      <w:r>
-        <w:rPr>
-          <w:i/>
-        </w:rPr>
-        <w:t>npm</w:t>
-      </w:r>
-      <w:proofErr w:type="spellEnd"/>
-      <w:r>
-        <w:rPr>
-          <w:i/>
-        </w:rPr>
-        <w:t xml:space="preserve"> install –save body-parser</w:t>
+        <w:t>npm install –save body-parser</w:t>
       </w:r>
       <w:r>
         <w:rPr>
@@ -2407,47 +2303,18 @@
         </w:rPr>
         <w:br/>
       </w:r>
-      <w:proofErr w:type="spellStart"/>
-      <w:r>
-        <w:rPr>
-          <w:i/>
-        </w:rPr>
-        <w:t>npm</w:t>
-      </w:r>
-      <w:proofErr w:type="spellEnd"/>
-      <w:r>
-        <w:rPr>
-          <w:i/>
-        </w:rPr>
-        <w:t xml:space="preserve"> install –save </w:t>
-      </w:r>
-      <w:proofErr w:type="spellStart"/>
-      <w:r>
-        <w:rPr>
-          <w:i/>
-        </w:rPr>
-        <w:t>cors</w:t>
-      </w:r>
-      <w:proofErr w:type="spellEnd"/>
+      <w:r>
+        <w:rPr>
+          <w:i/>
+        </w:rPr>
+        <w:t>npm install –save cors</w:t>
+      </w:r>
       <w:r>
         <w:rPr>
           <w:i/>
         </w:rPr>
         <w:br/>
-      </w:r>
-      <w:proofErr w:type="spellStart"/>
-      <w:r>
-        <w:rPr>
-          <w:i/>
-        </w:rPr>
-        <w:t>npm</w:t>
-      </w:r>
-      <w:proofErr w:type="spellEnd"/>
-      <w:r>
-        <w:rPr>
-          <w:i/>
-        </w:rPr>
-        <w:t xml:space="preserve"> install –save express-http-proxy</w:t>
+        <w:t>npm install –save express-http-proxy</w:t>
       </w:r>
     </w:p>
     <w:p>
@@ -2673,7 +2540,6 @@
         </w:rPr>
         <w:t> </w:t>
       </w:r>
-      <w:proofErr w:type="spellStart"/>
       <w:r>
         <w:rPr>
           <w:rFonts w:ascii="Consolas" w:eastAsia="Times New Roman" w:hAnsi="Consolas" w:cs="Times New Roman"/>
@@ -2683,7 +2549,6 @@
         </w:rPr>
         <w:t>bodyParser</w:t>
       </w:r>
-      <w:proofErr w:type="spellEnd"/>
       <w:r>
         <w:rPr>
           <w:rFonts w:ascii="Consolas" w:eastAsia="Times New Roman" w:hAnsi="Consolas" w:cs="Times New Roman"/>
@@ -2759,7 +2624,6 @@
         </w:rPr>
         <w:t> </w:t>
       </w:r>
-      <w:proofErr w:type="spellStart"/>
       <w:r>
         <w:rPr>
           <w:rFonts w:ascii="Consolas" w:eastAsia="Times New Roman" w:hAnsi="Consolas" w:cs="Times New Roman"/>
@@ -2769,7 +2633,6 @@
         </w:rPr>
         <w:t>cors</w:t>
       </w:r>
-      <w:proofErr w:type="spellEnd"/>
       <w:r>
         <w:rPr>
           <w:rFonts w:ascii="Consolas" w:eastAsia="Times New Roman" w:hAnsi="Consolas" w:cs="Times New Roman"/>
@@ -2804,27 +2667,7 @@
           <w:sz w:val="21"/>
           <w:szCs w:val="21"/>
         </w:rPr>
-        <w:t>'</w:t>
-      </w:r>
-      <w:proofErr w:type="spellStart"/>
-      <w:r>
-        <w:rPr>
-          <w:rFonts w:ascii="Consolas" w:eastAsia="Times New Roman" w:hAnsi="Consolas" w:cs="Times New Roman"/>
-          <w:color w:val="CE9178"/>
-          <w:sz w:val="21"/>
-          <w:szCs w:val="21"/>
-        </w:rPr>
-        <w:t>cors</w:t>
-      </w:r>
-      <w:proofErr w:type="spellEnd"/>
-      <w:r>
-        <w:rPr>
-          <w:rFonts w:ascii="Consolas" w:eastAsia="Times New Roman" w:hAnsi="Consolas" w:cs="Times New Roman"/>
-          <w:color w:val="CE9178"/>
-          <w:sz w:val="21"/>
-          <w:szCs w:val="21"/>
-        </w:rPr>
-        <w:t>'</w:t>
+        <w:t>'cors'</w:t>
       </w:r>
       <w:r>
         <w:rPr>
@@ -3080,7 +2923,6 @@
         </w:rPr>
         <w:t> = </w:t>
       </w:r>
-      <w:proofErr w:type="gramStart"/>
       <w:r>
         <w:rPr>
           <w:rFonts w:ascii="Consolas" w:eastAsia="Times New Roman" w:hAnsi="Consolas" w:cs="Times New Roman"/>
@@ -3097,17 +2939,7 @@
           <w:sz w:val="21"/>
           <w:szCs w:val="21"/>
         </w:rPr>
-        <w:t>(</w:t>
-      </w:r>
-      <w:proofErr w:type="gramEnd"/>
-      <w:r>
-        <w:rPr>
-          <w:rFonts w:ascii="Consolas" w:eastAsia="Times New Roman" w:hAnsi="Consolas" w:cs="Times New Roman"/>
-          <w:color w:val="D4D4D4"/>
-          <w:sz w:val="21"/>
-          <w:szCs w:val="21"/>
-        </w:rPr>
-        <w:t>)</w:t>
+        <w:t>()</w:t>
       </w:r>
     </w:p>
     <w:p>
@@ -3121,8 +2953,6 @@
           <w:szCs w:val="21"/>
         </w:rPr>
       </w:pPr>
-      <w:proofErr w:type="spellStart"/>
-      <w:proofErr w:type="gramStart"/>
       <w:r>
         <w:rPr>
           <w:rFonts w:ascii="Consolas" w:eastAsia="Times New Roman" w:hAnsi="Consolas" w:cs="Times New Roman"/>
@@ -3150,7 +2980,6 @@
         </w:rPr>
         <w:t>use</w:t>
       </w:r>
-      <w:proofErr w:type="spellEnd"/>
       <w:r>
         <w:rPr>
           <w:rFonts w:ascii="Consolas" w:eastAsia="Times New Roman" w:hAnsi="Consolas" w:cs="Times New Roman"/>
@@ -3160,8 +2989,6 @@
         </w:rPr>
         <w:t>(</w:t>
       </w:r>
-      <w:proofErr w:type="spellStart"/>
-      <w:proofErr w:type="gramEnd"/>
       <w:r>
         <w:rPr>
           <w:rFonts w:ascii="Consolas" w:eastAsia="Times New Roman" w:hAnsi="Consolas" w:cs="Times New Roman"/>
@@ -3187,17 +3014,7 @@
           <w:sz w:val="21"/>
           <w:szCs w:val="21"/>
         </w:rPr>
-        <w:t>json</w:t>
-      </w:r>
-      <w:proofErr w:type="spellEnd"/>
-      <w:r>
-        <w:rPr>
-          <w:rFonts w:ascii="Consolas" w:eastAsia="Times New Roman" w:hAnsi="Consolas" w:cs="Times New Roman"/>
-          <w:color w:val="DCDCAA"/>
-          <w:sz w:val="21"/>
-          <w:szCs w:val="21"/>
-        </w:rPr>
-        <w:t>())</w:t>
+        <w:t>json())</w:t>
       </w:r>
     </w:p>
     <w:p>
@@ -3232,7 +3049,6 @@
           <w:szCs w:val="21"/>
         </w:rPr>
       </w:pPr>
-      <w:proofErr w:type="spellStart"/>
       <w:r>
         <w:rPr>
           <w:rFonts w:ascii="Consolas" w:eastAsia="Times New Roman" w:hAnsi="Consolas" w:cs="Times New Roman"/>
@@ -3260,7 +3076,6 @@
         </w:rPr>
         <w:t>use</w:t>
       </w:r>
-      <w:proofErr w:type="spellEnd"/>
       <w:r>
         <w:rPr>
           <w:rFonts w:ascii="Consolas" w:eastAsia="Times New Roman" w:hAnsi="Consolas" w:cs="Times New Roman"/>
@@ -3270,8 +3085,6 @@
         </w:rPr>
         <w:t>(</w:t>
       </w:r>
-      <w:proofErr w:type="spellStart"/>
-      <w:proofErr w:type="gramStart"/>
       <w:r>
         <w:rPr>
           <w:rFonts w:ascii="Consolas" w:eastAsia="Times New Roman" w:hAnsi="Consolas" w:cs="Times New Roman"/>
@@ -3281,39 +3094,20 @@
         </w:rPr>
         <w:t>cors</w:t>
       </w:r>
-      <w:proofErr w:type="spellEnd"/>
-      <w:r>
-        <w:rPr>
-          <w:rFonts w:ascii="Consolas" w:eastAsia="Times New Roman" w:hAnsi="Consolas" w:cs="Times New Roman"/>
-          <w:color w:val="D4D4D4"/>
-          <w:sz w:val="21"/>
-          <w:szCs w:val="21"/>
-        </w:rPr>
-        <w:t>(</w:t>
-      </w:r>
-      <w:proofErr w:type="gramEnd"/>
-      <w:r>
-        <w:rPr>
-          <w:rFonts w:ascii="Consolas" w:eastAsia="Times New Roman" w:hAnsi="Consolas" w:cs="Times New Roman"/>
-          <w:color w:val="D4D4D4"/>
-          <w:sz w:val="21"/>
-          <w:szCs w:val="21"/>
-        </w:rPr>
-        <w:t>))</w:t>
+      <w:r>
+        <w:rPr>
+          <w:rFonts w:ascii="Consolas" w:eastAsia="Times New Roman" w:hAnsi="Consolas" w:cs="Times New Roman"/>
+          <w:color w:val="D4D4D4"/>
+          <w:sz w:val="21"/>
+          <w:szCs w:val="21"/>
+        </w:rPr>
+        <w:t>())</w:t>
       </w:r>
     </w:p>
     <w:p/>
     <w:p>
       <w:r>
-        <w:t xml:space="preserve">The </w:t>
-      </w:r>
-      <w:proofErr w:type="spellStart"/>
-      <w:r>
-        <w:t>bodyParser</w:t>
-      </w:r>
-      <w:proofErr w:type="spellEnd"/>
-      <w:r>
-        <w:t xml:space="preserve"> middleware is </w:t>
+        <w:t xml:space="preserve">The bodyParser middleware is </w:t>
       </w:r>
       <w:r>
         <w:rPr>
@@ -3332,8 +3126,6 @@
       <w:r>
         <w:t>18. Finally, set up proxy middleware and be sure to intercept the request before it goes out and append the Authorization header with the API key in Step 12.</w:t>
       </w:r>
-      <w:bookmarkStart w:id="0" w:name="_GoBack"/>
-      <w:bookmarkEnd w:id="0"/>
     </w:p>
     <w:p>
       <w:pPr>
@@ -3376,7 +3168,6 @@
           <w:szCs w:val="21"/>
         </w:rPr>
       </w:pPr>
-      <w:proofErr w:type="gramStart"/>
       <w:r>
         <w:rPr>
           <w:rFonts w:ascii="Consolas" w:eastAsia="Times New Roman" w:hAnsi="Consolas" w:cs="Times New Roman"/>
@@ -3413,7 +3204,6 @@
         </w:rPr>
         <w:t>(</w:t>
       </w:r>
-      <w:proofErr w:type="gramEnd"/>
       <w:r>
         <w:rPr>
           <w:rFonts w:ascii="Consolas" w:eastAsia="Times New Roman" w:hAnsi="Consolas" w:cs="Times New Roman"/>
@@ -3489,7 +3279,6 @@
         </w:rPr>
         <w:t xml:space="preserve">   </w:t>
       </w:r>
-      <w:proofErr w:type="spellStart"/>
       <w:r>
         <w:rPr>
           <w:rFonts w:ascii="Consolas" w:eastAsia="Times New Roman" w:hAnsi="Consolas" w:cs="Times New Roman"/>
@@ -3499,7 +3288,6 @@
         </w:rPr>
         <w:t>proxyReqOptDecorator</w:t>
       </w:r>
-      <w:proofErr w:type="spellEnd"/>
       <w:r>
         <w:rPr>
           <w:rFonts w:ascii="Consolas" w:eastAsia="Times New Roman" w:hAnsi="Consolas" w:cs="Times New Roman"/>
@@ -3518,7 +3306,6 @@
         </w:rPr>
         <w:t> </w:t>
       </w:r>
-      <w:proofErr w:type="gramStart"/>
       <w:r>
         <w:rPr>
           <w:rFonts w:ascii="Consolas" w:eastAsia="Times New Roman" w:hAnsi="Consolas" w:cs="Times New Roman"/>
@@ -3537,8 +3324,6 @@
         </w:rPr>
         <w:t>(</w:t>
       </w:r>
-      <w:proofErr w:type="spellStart"/>
-      <w:proofErr w:type="gramEnd"/>
       <w:r>
         <w:rPr>
           <w:rFonts w:ascii="Consolas" w:eastAsia="Times New Roman" w:hAnsi="Consolas" w:cs="Times New Roman"/>
@@ -3548,7 +3333,6 @@
         </w:rPr>
         <w:t>proxyReqOpts</w:t>
       </w:r>
-      <w:proofErr w:type="spellEnd"/>
       <w:r>
         <w:rPr>
           <w:rFonts w:ascii="Consolas" w:eastAsia="Times New Roman" w:hAnsi="Consolas" w:cs="Times New Roman"/>
@@ -3558,7 +3342,6 @@
         </w:rPr>
         <w:t>, </w:t>
       </w:r>
-      <w:proofErr w:type="spellStart"/>
       <w:r>
         <w:rPr>
           <w:rFonts w:ascii="Consolas" w:eastAsia="Times New Roman" w:hAnsi="Consolas" w:cs="Times New Roman"/>
@@ -3568,7 +3351,6 @@
         </w:rPr>
         <w:t>srcReq</w:t>
       </w:r>
-      <w:proofErr w:type="spellEnd"/>
       <w:r>
         <w:rPr>
           <w:rFonts w:ascii="Consolas" w:eastAsia="Times New Roman" w:hAnsi="Consolas" w:cs="Times New Roman"/>
@@ -3671,7 +3453,6 @@
         </w:rPr>
         <w:t>${</w:t>
       </w:r>
-      <w:proofErr w:type="gramStart"/>
       <w:r>
         <w:rPr>
           <w:rFonts w:ascii="Consolas" w:eastAsia="Times New Roman" w:hAnsi="Consolas" w:cs="Times New Roman"/>
@@ -3699,7 +3480,6 @@
         </w:rPr>
         <w:t>grafanaApiKey</w:t>
       </w:r>
-      <w:proofErr w:type="gramEnd"/>
       <w:r>
         <w:rPr>
           <w:rFonts w:ascii="Consolas" w:eastAsia="Times New Roman" w:hAnsi="Consolas" w:cs="Times New Roman"/>
@@ -3775,7 +3555,6 @@
         </w:rPr>
         <w:t> </w:t>
       </w:r>
-      <w:proofErr w:type="spellStart"/>
       <w:r>
         <w:rPr>
           <w:rFonts w:ascii="Consolas" w:eastAsia="Times New Roman" w:hAnsi="Consolas" w:cs="Times New Roman"/>
@@ -3785,7 +3564,6 @@
         </w:rPr>
         <w:t>proxyReqOpts</w:t>
       </w:r>
-      <w:proofErr w:type="spellEnd"/>
       <w:r>
         <w:rPr>
           <w:rFonts w:ascii="Consolas" w:eastAsia="Times New Roman" w:hAnsi="Consolas" w:cs="Times New Roman"/>
@@ -3866,80 +3644,37 @@
           <w:sz w:val="20"/>
           <w:szCs w:val="20"/>
         </w:rPr>
-        <w:t xml:space="preserve"> is a simple </w:t>
-      </w:r>
-      <w:proofErr w:type="spellStart"/>
-      <w:r>
+        <w:t xml:space="preserve"> is a simple javascript object that returns the API key, among other things.</w:t>
+      </w:r>
+    </w:p>
+    <w:p>
+      <w:pPr>
         <w:rPr>
           <w:sz w:val="20"/>
           <w:szCs w:val="20"/>
         </w:rPr>
-        <w:t>javascript</w:t>
-      </w:r>
-      <w:proofErr w:type="spellEnd"/>
+      </w:pPr>
       <w:r>
         <w:rPr>
           <w:sz w:val="20"/>
           <w:szCs w:val="20"/>
         </w:rPr>
-        <w:t xml:space="preserve"> object that returns the API key, among other things.</w:t>
-      </w:r>
-    </w:p>
-    <w:p>
-      <w:pPr>
-        <w:rPr>
+        <w:t xml:space="preserve">NOTE #2: Don’t forget to </w:t>
+      </w:r>
+      <w:r>
+        <w:rPr>
+          <w:i/>
           <w:sz w:val="20"/>
           <w:szCs w:val="20"/>
         </w:rPr>
-      </w:pPr>
+        <w:t>app.liste</w:t>
+      </w:r>
       <w:r>
         <w:rPr>
           <w:sz w:val="20"/>
           <w:szCs w:val="20"/>
         </w:rPr>
-        <w:t xml:space="preserve">NOTE #2: Don’t forget to </w:t>
-      </w:r>
-      <w:proofErr w:type="spellStart"/>
-      <w:proofErr w:type="gramStart"/>
-      <w:r>
-        <w:rPr>
-          <w:i/>
-          <w:sz w:val="20"/>
-          <w:szCs w:val="20"/>
-        </w:rPr>
-        <w:t>app.liste</w:t>
-      </w:r>
-      <w:r>
-        <w:rPr>
-          <w:sz w:val="20"/>
-          <w:szCs w:val="20"/>
-        </w:rPr>
-        <w:t>n</w:t>
-      </w:r>
-      <w:proofErr w:type="spellEnd"/>
-      <w:proofErr w:type="gramEnd"/>
-      <w:r>
-        <w:rPr>
-          <w:sz w:val="20"/>
-          <w:szCs w:val="20"/>
-        </w:rPr>
-        <w:t xml:space="preserve">! See source code on </w:t>
-      </w:r>
-      <w:proofErr w:type="spellStart"/>
-      <w:r>
-        <w:rPr>
-          <w:sz w:val="20"/>
-          <w:szCs w:val="20"/>
-        </w:rPr>
-        <w:t>Github</w:t>
-      </w:r>
-      <w:proofErr w:type="spellEnd"/>
-      <w:r>
-        <w:rPr>
-          <w:sz w:val="20"/>
-          <w:szCs w:val="20"/>
-        </w:rPr>
-        <w:t xml:space="preserve"> for full server file!</w:t>
+        <w:t>n! See source code on Github for full server file!</w:t>
       </w:r>
     </w:p>
     <w:p>
@@ -3976,18 +3711,16 @@
       <w:pPr>
         <w:ind w:left="720"/>
       </w:pPr>
-      <w:proofErr w:type="spellStart"/>
       <w:r>
         <w:rPr>
           <w:i/>
         </w:rPr>
         <w:t>root_url</w:t>
       </w:r>
-      <w:proofErr w:type="spellEnd"/>
       <w:r>
         <w:t> = </w:t>
       </w:r>
-      <w:hyperlink r:id="rId27" w:history="1">
+      <w:hyperlink r:id="rId28" w:history="1">
         <w:r>
           <w:rPr>
             <w:rStyle w:val="Hyperlink"/>
@@ -4016,14 +3749,12 @@
       <w:r>
         <w:br/>
       </w:r>
-      <w:proofErr w:type="spellStart"/>
       <w:r>
         <w:rPr>
           <w:i/>
         </w:rPr>
         <w:t>serve_from_sub_path</w:t>
       </w:r>
-      <w:proofErr w:type="spellEnd"/>
       <w:r>
         <w:t> = true</w:t>
       </w:r>
@@ -4055,30 +3786,8 @@
         <w:rPr>
           <w:i/>
         </w:rPr>
-        <w:t>proxy/</w:t>
-      </w:r>
-      <w:proofErr w:type="spellStart"/>
-      <w:r>
-        <w:rPr>
-          <w:i/>
-        </w:rPr>
-        <w:t>grafana</w:t>
-      </w:r>
-      <w:proofErr w:type="spellEnd"/>
-      <w:r>
-        <w:rPr>
-          <w:i/>
-        </w:rPr>
-        <w:t>/</w:t>
-      </w:r>
-      <w:proofErr w:type="spellStart"/>
-      <w:r>
-        <w:rPr>
-          <w:i/>
-        </w:rPr>
-        <w:t>getAuthPanel</w:t>
-      </w:r>
-      <w:proofErr w:type="spellEnd"/>
+        <w:t>proxy/grafana/getAuthPanel</w:t>
+      </w:r>
       <w:r>
         <w:t xml:space="preserve">/’). These settings are required for the redirects that will be issued for the requests that come the iframe’s </w:t>
       </w:r>
@@ -4103,21 +3812,7 @@
         <w:rPr>
           <w:b/>
         </w:rPr>
-        <w:t xml:space="preserve">Embed Dashboard in Html </w:t>
-      </w:r>
-      <w:proofErr w:type="gramStart"/>
-      <w:r>
-        <w:rPr>
-          <w:b/>
-        </w:rPr>
-        <w:t>With</w:t>
-      </w:r>
-      <w:proofErr w:type="gramEnd"/>
-      <w:r>
-        <w:rPr>
-          <w:b/>
-        </w:rPr>
-        <w:t xml:space="preserve"> Iframe Elemen</w:t>
+        <w:t>Embed Dashboard in Html With Iframe Elemen</w:t>
       </w:r>
       <w:r>
         <w:rPr>

</xml_diff>